<commit_message>
Icono + Exe + Ingreso de datos DB
</commit_message>
<xml_diff>
--- a/ClubDeportivo/Documentacion/ManualTécnico_ClubDeportivo.docx
+++ b/ClubDeportivo/Documentacion/ManualTécnico_ClubDeportivo.docx
@@ -16,8 +16,91 @@
           <w:szCs w:val="46"/>
         </w:rPr>
       </w:pPr>
-      <w:bookmarkStart w:colFirst="0" w:colLast="0" w:name="_63uw3mcr06cy" w:id="0"/>
+      <w:bookmarkStart w:colFirst="0" w:colLast="0" w:name="_mpvyo5djfi4y" w:id="0"/>
       <w:bookmarkEnd w:id="0"/>
+      <w:r>
+        <w:rPr>
+          <w:b w:val="1"/>
+          <w:sz w:val="46"/>
+          <w:szCs w:val="46"/>
+        </w:rPr>
+        <w:drawing>
+          <wp:inline distB="114300" distT="114300" distL="114300" distR="114300">
+            <wp:extent cx="5731200" cy="8102600"/>
+            <wp:effectExtent b="0" l="0" r="0" t="0"/>
+            <wp:docPr id="1" name="image1.png"/>
+            <a:graphic>
+              <a:graphicData uri="http://schemas.openxmlformats.org/drawingml/2006/picture">
+                <pic:pic>
+                  <pic:nvPicPr>
+                    <pic:cNvPr id="0" name="image1.png"/>
+                    <pic:cNvPicPr preferRelativeResize="0"/>
+                  </pic:nvPicPr>
+                  <pic:blipFill>
+                    <a:blip r:embed="rId6"/>
+                    <a:srcRect b="0" l="0" r="0" t="0"/>
+                    <a:stretch>
+                      <a:fillRect/>
+                    </a:stretch>
+                  </pic:blipFill>
+                  <pic:spPr>
+                    <a:xfrm>
+                      <a:off x="0" y="0"/>
+                      <a:ext cx="5731200" cy="8102600"/>
+                    </a:xfrm>
+                    <a:prstGeom prst="rect"/>
+                    <a:ln/>
+                  </pic:spPr>
+                </pic:pic>
+              </a:graphicData>
+            </a:graphic>
+          </wp:inline>
+        </w:drawing>
+      </w:r>
+      <w:r>
+        <w:rPr>
+          <w:rtl w:val="0"/>
+        </w:rPr>
+      </w:r>
+    </w:p>
+    <w:p>
+      <w:pPr>
+        <w:pStyle w:val="Heading1"/>
+        <w:keepNext w:val="0"/>
+        <w:keepLines w:val="0"/>
+        <w:spacing w:before="480" w:lineRule="auto"/>
+        <w:ind w:left="720" w:hanging="360"/>
+        <w:jc w:val="center"/>
+        <w:rPr>
+          <w:b w:val="1"/>
+          <w:sz w:val="46"/>
+          <w:szCs w:val="46"/>
+        </w:rPr>
+      </w:pPr>
+      <w:bookmarkStart w:colFirst="0" w:colLast="0" w:name="_tzal3a5cct5g" w:id="1"/>
+      <w:bookmarkEnd w:id="1"/>
+      <w:r>
+        <w:rPr>
+          <w:rtl w:val="0"/>
+        </w:rPr>
+      </w:r>
+    </w:p>
+    <w:p>
+      <w:pPr>
+        <w:pStyle w:val="Heading1"/>
+        <w:keepNext w:val="0"/>
+        <w:keepLines w:val="0"/>
+        <w:spacing w:before="480" w:lineRule="auto"/>
+        <w:ind w:left="720" w:hanging="360"/>
+        <w:jc w:val="center"/>
+        <w:rPr>
+          <w:b w:val="1"/>
+          <w:sz w:val="46"/>
+          <w:szCs w:val="46"/>
+        </w:rPr>
+      </w:pPr>
+      <w:bookmarkStart w:colFirst="0" w:colLast="0" w:name="_o0by5vj8q042" w:id="2"/>
+      <w:bookmarkEnd w:id="2"/>
       <w:r>
         <w:rPr>
           <w:b w:val="1"/>
@@ -62,6 +145,18 @@
           <v:rect style="width:0.0pt;height:1.5pt" o:hr="t" o:hrstd="t" o:hralign="center" fillcolor="#A0A0A0" stroked="f"/>
         </w:pict>
       </w:r>
+      <w:r>
+        <w:rPr>
+          <w:rtl w:val="0"/>
+        </w:rPr>
+      </w:r>
+    </w:p>
+    <w:p>
+      <w:pPr>
+        <w:spacing w:after="240" w:before="240" w:lineRule="auto"/>
+        <w:ind w:left="720" w:hanging="360"/>
+        <w:rPr/>
+      </w:pPr>
       <w:r>
         <w:rPr>
           <w:rtl w:val="0"/>
@@ -82,8 +177,8 @@
           <w:szCs w:val="34"/>
         </w:rPr>
       </w:pPr>
-      <w:bookmarkStart w:colFirst="0" w:colLast="0" w:name="_a55cx27jgxts" w:id="1"/>
-      <w:bookmarkEnd w:id="1"/>
+      <w:bookmarkStart w:colFirst="0" w:colLast="0" w:name="_ox60lw1j40af" w:id="3"/>
+      <w:bookmarkEnd w:id="3"/>
       <w:r>
         <w:rPr>
           <w:b w:val="1"/>
@@ -131,6 +226,18 @@
           <w:rtl w:val="0"/>
         </w:rPr>
         <w:t xml:space="preserve">.</w:t>
+      </w:r>
+    </w:p>
+    <w:p>
+      <w:pPr>
+        <w:spacing w:after="240" w:before="240" w:lineRule="auto"/>
+        <w:jc w:val="both"/>
+        <w:rPr/>
+      </w:pPr>
+      <w:r>
+        <w:rPr>
+          <w:rtl w:val="0"/>
+        </w:rPr>
       </w:r>
     </w:p>
     <w:p>
@@ -165,8 +272,8 @@
           <w:szCs w:val="34"/>
         </w:rPr>
       </w:pPr>
-      <w:bookmarkStart w:colFirst="0" w:colLast="0" w:name="_w6rd3jvsy0gi" w:id="2"/>
-      <w:bookmarkEnd w:id="2"/>
+      <w:bookmarkStart w:colFirst="0" w:colLast="0" w:name="_nlb1hllw8ege" w:id="4"/>
+      <w:bookmarkEnd w:id="4"/>
       <w:r>
         <w:rPr>
           <w:b w:val="1"/>
@@ -175,6 +282,16 @@
           <w:rtl w:val="0"/>
         </w:rPr>
         <w:t xml:space="preserve">🧱 Arquitectura del Sistema</w:t>
+      </w:r>
+    </w:p>
+    <w:p>
+      <w:pPr>
+        <w:rPr/>
+      </w:pPr>
+      <w:r>
+        <w:rPr>
+          <w:rtl w:val="0"/>
+        </w:rPr>
       </w:r>
     </w:p>
     <w:p>
@@ -184,7 +301,7 @@
         <w:keepLines w:val="0"/>
         <w:spacing w:before="280" w:lineRule="auto"/>
         <w:ind w:left="720" w:hanging="360"/>
-        <w:jc w:val="both"/>
+        <w:jc w:val="center"/>
         <w:rPr>
           <w:b w:val="1"/>
           <w:color w:val="000000"/>
@@ -192,8 +309,8 @@
           <w:szCs w:val="26"/>
         </w:rPr>
       </w:pPr>
-      <w:bookmarkStart w:colFirst="0" w:colLast="0" w:name="_1rbnfftvdniy" w:id="3"/>
-      <w:bookmarkEnd w:id="3"/>
+      <w:bookmarkStart w:colFirst="0" w:colLast="0" w:name="_sypr0s8pbja" w:id="5"/>
+      <w:bookmarkEnd w:id="5"/>
       <w:r>
         <w:rPr>
           <w:b w:val="1"/>
@@ -222,11 +339,12 @@
       <w:pPr>
         <w:numPr>
           <w:ilvl w:val="0"/>
-          <w:numId w:val="7"/>
-        </w:numPr>
-        <w:spacing w:after="0" w:afterAutospacing="0" w:before="240" w:lineRule="auto"/>
-        <w:ind w:left="720" w:hanging="360"/>
-        <w:jc w:val="both"/>
+          <w:numId w:val="8"/>
+        </w:numPr>
+        <w:spacing w:after="0" w:before="240" w:lineRule="auto"/>
+        <w:ind w:left="720" w:hanging="360"/>
+        <w:jc w:val="both"/>
+        <w:rPr/>
       </w:pPr>
       <w:r>
         <w:rPr>
@@ -253,11 +371,12 @@
       <w:pPr>
         <w:numPr>
           <w:ilvl w:val="0"/>
-          <w:numId w:val="7"/>
-        </w:numPr>
-        <w:spacing w:after="0" w:afterAutospacing="0" w:before="0" w:beforeAutospacing="0" w:lineRule="auto"/>
-        <w:ind w:left="720" w:hanging="360"/>
-        <w:jc w:val="both"/>
+          <w:numId w:val="8"/>
+        </w:numPr>
+        <w:spacing w:after="0" w:before="0" w:lineRule="auto"/>
+        <w:ind w:left="720" w:hanging="360"/>
+        <w:jc w:val="both"/>
+        <w:rPr/>
       </w:pPr>
       <w:r>
         <w:rPr>
@@ -284,11 +403,12 @@
       <w:pPr>
         <w:numPr>
           <w:ilvl w:val="0"/>
-          <w:numId w:val="7"/>
-        </w:numPr>
-        <w:spacing w:after="0" w:afterAutospacing="0" w:before="0" w:beforeAutospacing="0" w:lineRule="auto"/>
-        <w:ind w:left="720" w:hanging="360"/>
-        <w:jc w:val="both"/>
+          <w:numId w:val="8"/>
+        </w:numPr>
+        <w:spacing w:after="0" w:before="0" w:lineRule="auto"/>
+        <w:ind w:left="720" w:hanging="360"/>
+        <w:jc w:val="both"/>
+        <w:rPr/>
       </w:pPr>
       <w:r>
         <w:rPr>
@@ -315,11 +435,12 @@
       <w:pPr>
         <w:numPr>
           <w:ilvl w:val="0"/>
-          <w:numId w:val="7"/>
-        </w:numPr>
-        <w:spacing w:after="0" w:afterAutospacing="0" w:before="0" w:beforeAutospacing="0" w:lineRule="auto"/>
-        <w:ind w:left="720" w:hanging="360"/>
-        <w:jc w:val="both"/>
+          <w:numId w:val="8"/>
+        </w:numPr>
+        <w:spacing w:after="0" w:before="0" w:lineRule="auto"/>
+        <w:ind w:left="720" w:hanging="360"/>
+        <w:jc w:val="both"/>
+        <w:rPr/>
       </w:pPr>
       <w:r>
         <w:rPr>
@@ -346,11 +467,12 @@
       <w:pPr>
         <w:numPr>
           <w:ilvl w:val="0"/>
-          <w:numId w:val="7"/>
-        </w:numPr>
-        <w:spacing w:after="0" w:afterAutospacing="0" w:before="0" w:beforeAutospacing="0" w:lineRule="auto"/>
-        <w:ind w:left="720" w:hanging="360"/>
-        <w:jc w:val="both"/>
+          <w:numId w:val="8"/>
+        </w:numPr>
+        <w:spacing w:after="0" w:before="0" w:lineRule="auto"/>
+        <w:ind w:left="720" w:hanging="360"/>
+        <w:jc w:val="both"/>
+        <w:rPr/>
       </w:pPr>
       <w:r>
         <w:rPr>
@@ -377,11 +499,12 @@
       <w:pPr>
         <w:numPr>
           <w:ilvl w:val="0"/>
-          <w:numId w:val="7"/>
-        </w:numPr>
-        <w:spacing w:after="0" w:afterAutospacing="0" w:before="0" w:beforeAutospacing="0" w:lineRule="auto"/>
-        <w:ind w:left="720" w:hanging="360"/>
-        <w:jc w:val="both"/>
+          <w:numId w:val="8"/>
+        </w:numPr>
+        <w:spacing w:after="0" w:before="0" w:lineRule="auto"/>
+        <w:ind w:left="720" w:hanging="360"/>
+        <w:jc w:val="both"/>
+        <w:rPr/>
       </w:pPr>
       <w:r>
         <w:rPr>
@@ -408,11 +531,12 @@
       <w:pPr>
         <w:numPr>
           <w:ilvl w:val="0"/>
-          <w:numId w:val="7"/>
-        </w:numPr>
-        <w:spacing w:after="240" w:before="0" w:beforeAutospacing="0" w:lineRule="auto"/>
-        <w:ind w:left="720" w:hanging="360"/>
-        <w:jc w:val="both"/>
+          <w:numId w:val="8"/>
+        </w:numPr>
+        <w:spacing w:after="240" w:before="0" w:lineRule="auto"/>
+        <w:ind w:left="720" w:hanging="360"/>
+        <w:jc w:val="both"/>
+        <w:rPr/>
       </w:pPr>
       <w:r>
         <w:rPr>
@@ -433,6 +557,54 @@
         </w:rPr>
         <w:t xml:space="preserve">: Impresión del comprobante de pago.</w:t>
         <w:br w:type="textWrapping"/>
+      </w:r>
+    </w:p>
+    <w:p>
+      <w:pPr>
+        <w:spacing w:after="240" w:before="0" w:lineRule="auto"/>
+        <w:jc w:val="both"/>
+        <w:rPr/>
+      </w:pPr>
+      <w:r>
+        <w:rPr>
+          <w:rtl w:val="0"/>
+        </w:rPr>
+      </w:r>
+    </w:p>
+    <w:p>
+      <w:pPr>
+        <w:spacing w:after="240" w:before="0" w:lineRule="auto"/>
+        <w:jc w:val="both"/>
+        <w:rPr/>
+      </w:pPr>
+      <w:r>
+        <w:rPr>
+          <w:rtl w:val="0"/>
+        </w:rPr>
+      </w:r>
+    </w:p>
+    <w:p>
+      <w:pPr>
+        <w:spacing w:after="240" w:before="0" w:lineRule="auto"/>
+        <w:jc w:val="both"/>
+        <w:rPr/>
+      </w:pPr>
+      <w:r>
+        <w:rPr>
+          <w:rtl w:val="0"/>
+        </w:rPr>
+      </w:r>
+    </w:p>
+    <w:p>
+      <w:pPr>
+        <w:spacing w:after="240" w:before="0" w:lineRule="auto"/>
+        <w:jc w:val="both"/>
+        <w:rPr/>
+      </w:pPr>
+      <w:r>
+        <w:rPr>
+          <w:rtl w:val="0"/>
+        </w:rPr>
       </w:r>
     </w:p>
     <w:p>
@@ -450,8 +622,8 @@
           <w:szCs w:val="26"/>
         </w:rPr>
       </w:pPr>
-      <w:bookmarkStart w:colFirst="0" w:colLast="0" w:name="_dh6tnfttneo9" w:id="4"/>
-      <w:bookmarkEnd w:id="4"/>
+      <w:bookmarkStart w:colFirst="0" w:colLast="0" w:name="_ymd4q6bbmvrl" w:id="6"/>
+      <w:bookmarkEnd w:id="6"/>
       <w:r>
         <w:rPr>
           <w:b w:val="1"/>
@@ -480,11 +652,12 @@
       <w:pPr>
         <w:numPr>
           <w:ilvl w:val="0"/>
-          <w:numId w:val="3"/>
-        </w:numPr>
-        <w:spacing w:after="0" w:afterAutospacing="0" w:before="240" w:lineRule="auto"/>
-        <w:ind w:left="720" w:hanging="360"/>
-        <w:jc w:val="both"/>
+          <w:numId w:val="4"/>
+        </w:numPr>
+        <w:spacing w:after="0" w:before="240" w:lineRule="auto"/>
+        <w:ind w:left="720" w:hanging="360"/>
+        <w:jc w:val="both"/>
+        <w:rPr/>
       </w:pPr>
       <w:r>
         <w:rPr>
@@ -512,11 +685,12 @@
       <w:pPr>
         <w:numPr>
           <w:ilvl w:val="0"/>
-          <w:numId w:val="3"/>
-        </w:numPr>
-        <w:spacing w:after="0" w:afterAutospacing="0" w:before="0" w:beforeAutospacing="0" w:lineRule="auto"/>
-        <w:ind w:left="720" w:hanging="360"/>
-        <w:jc w:val="both"/>
+          <w:numId w:val="4"/>
+        </w:numPr>
+        <w:spacing w:after="0" w:before="0" w:lineRule="auto"/>
+        <w:ind w:left="720" w:hanging="360"/>
+        <w:jc w:val="both"/>
+        <w:rPr/>
       </w:pPr>
       <w:r>
         <w:rPr>
@@ -544,11 +718,12 @@
       <w:pPr>
         <w:numPr>
           <w:ilvl w:val="0"/>
-          <w:numId w:val="3"/>
-        </w:numPr>
-        <w:spacing w:after="0" w:afterAutospacing="0" w:before="0" w:beforeAutospacing="0" w:lineRule="auto"/>
-        <w:ind w:left="720" w:hanging="360"/>
-        <w:jc w:val="both"/>
+          <w:numId w:val="4"/>
+        </w:numPr>
+        <w:spacing w:after="0" w:before="0" w:lineRule="auto"/>
+        <w:ind w:left="720" w:hanging="360"/>
+        <w:jc w:val="both"/>
+        <w:rPr/>
       </w:pPr>
       <w:r>
         <w:rPr>
@@ -576,11 +751,12 @@
       <w:pPr>
         <w:numPr>
           <w:ilvl w:val="0"/>
-          <w:numId w:val="3"/>
-        </w:numPr>
-        <w:spacing w:after="0" w:afterAutospacing="0" w:before="0" w:beforeAutospacing="0" w:lineRule="auto"/>
-        <w:ind w:left="720" w:hanging="360"/>
-        <w:jc w:val="both"/>
+          <w:numId w:val="4"/>
+        </w:numPr>
+        <w:spacing w:after="0" w:before="0" w:lineRule="auto"/>
+        <w:ind w:left="720" w:hanging="360"/>
+        <w:jc w:val="both"/>
+        <w:rPr/>
       </w:pPr>
       <w:r>
         <w:rPr>
@@ -597,16 +773,22 @@
         <w:t xml:space="preserve">E_Usuario</w:t>
         <w:br w:type="textWrapping"/>
       </w:r>
-    </w:p>
-    <w:p>
-      <w:pPr>
-        <w:numPr>
-          <w:ilvl w:val="0"/>
-          <w:numId w:val="3"/>
-        </w:numPr>
-        <w:spacing w:after="0" w:afterAutospacing="0" w:before="0" w:beforeAutospacing="0" w:lineRule="auto"/>
-        <w:ind w:left="720" w:hanging="360"/>
-        <w:jc w:val="both"/>
+      <w:r>
+        <w:rPr>
+          <w:rtl w:val="0"/>
+        </w:rPr>
+      </w:r>
+    </w:p>
+    <w:p>
+      <w:pPr>
+        <w:numPr>
+          <w:ilvl w:val="0"/>
+          <w:numId w:val="4"/>
+        </w:numPr>
+        <w:spacing w:after="0" w:before="0" w:lineRule="auto"/>
+        <w:ind w:left="720" w:hanging="360"/>
+        <w:jc w:val="both"/>
+        <w:rPr/>
       </w:pPr>
       <w:r>
         <w:rPr>
@@ -623,16 +805,22 @@
         <w:t xml:space="preserve">E_Cuota</w:t>
         <w:br w:type="textWrapping"/>
       </w:r>
-    </w:p>
-    <w:p>
-      <w:pPr>
-        <w:numPr>
-          <w:ilvl w:val="0"/>
-          <w:numId w:val="3"/>
-        </w:numPr>
-        <w:spacing w:after="0" w:afterAutospacing="0" w:before="0" w:beforeAutospacing="0" w:lineRule="auto"/>
-        <w:ind w:left="720" w:hanging="360"/>
-        <w:jc w:val="both"/>
+      <w:r>
+        <w:rPr>
+          <w:rtl w:val="0"/>
+        </w:rPr>
+      </w:r>
+    </w:p>
+    <w:p>
+      <w:pPr>
+        <w:numPr>
+          <w:ilvl w:val="0"/>
+          <w:numId w:val="4"/>
+        </w:numPr>
+        <w:spacing w:after="0" w:before="0" w:lineRule="auto"/>
+        <w:ind w:left="720" w:hanging="360"/>
+        <w:jc w:val="both"/>
+        <w:rPr/>
       </w:pPr>
       <w:r>
         <w:rPr>
@@ -649,16 +837,22 @@
         <w:t xml:space="preserve">E_Actividad</w:t>
         <w:br w:type="textWrapping"/>
       </w:r>
-    </w:p>
-    <w:p>
-      <w:pPr>
-        <w:numPr>
-          <w:ilvl w:val="0"/>
-          <w:numId w:val="3"/>
-        </w:numPr>
-        <w:spacing w:after="240" w:before="0" w:beforeAutospacing="0" w:lineRule="auto"/>
-        <w:ind w:left="720" w:hanging="360"/>
-        <w:jc w:val="both"/>
+      <w:r>
+        <w:rPr>
+          <w:rtl w:val="0"/>
+        </w:rPr>
+      </w:r>
+    </w:p>
+    <w:p>
+      <w:pPr>
+        <w:numPr>
+          <w:ilvl w:val="0"/>
+          <w:numId w:val="4"/>
+        </w:numPr>
+        <w:spacing w:after="240" w:before="0" w:lineRule="auto"/>
+        <w:ind w:left="720" w:hanging="360"/>
+        <w:jc w:val="both"/>
+        <w:rPr/>
       </w:pPr>
       <w:r>
         <w:rPr>
@@ -674,6 +868,11 @@
         </w:rPr>
         <w:t xml:space="preserve">CuotaConSocioDTO</w:t>
         <w:br w:type="textWrapping"/>
+      </w:r>
+      <w:r>
+        <w:rPr>
+          <w:rtl w:val="0"/>
+        </w:rPr>
       </w:r>
     </w:p>
     <w:p>
@@ -691,8 +890,8 @@
           <w:szCs w:val="26"/>
         </w:rPr>
       </w:pPr>
-      <w:bookmarkStart w:colFirst="0" w:colLast="0" w:name="_xcwueydaumqs" w:id="5"/>
-      <w:bookmarkEnd w:id="5"/>
+      <w:bookmarkStart w:colFirst="0" w:colLast="0" w:name="_idzhoficifeh" w:id="7"/>
+      <w:bookmarkEnd w:id="7"/>
       <w:r>
         <w:rPr>
           <w:b w:val="1"/>
@@ -721,11 +920,12 @@
       <w:pPr>
         <w:numPr>
           <w:ilvl w:val="0"/>
-          <w:numId w:val="9"/>
-        </w:numPr>
-        <w:spacing w:after="0" w:afterAutospacing="0" w:before="240" w:lineRule="auto"/>
-        <w:ind w:left="720" w:hanging="360"/>
-        <w:jc w:val="both"/>
+          <w:numId w:val="10"/>
+        </w:numPr>
+        <w:spacing w:after="0" w:before="240" w:lineRule="auto"/>
+        <w:ind w:left="720" w:hanging="360"/>
+        <w:jc w:val="both"/>
+        <w:rPr/>
       </w:pPr>
       <w:r>
         <w:rPr>
@@ -742,16 +942,22 @@
         <w:t xml:space="preserve">Conexion</w:t>
         <w:br w:type="textWrapping"/>
       </w:r>
-    </w:p>
-    <w:p>
-      <w:pPr>
-        <w:numPr>
-          <w:ilvl w:val="0"/>
-          <w:numId w:val="9"/>
-        </w:numPr>
-        <w:spacing w:after="0" w:afterAutospacing="0" w:before="0" w:beforeAutospacing="0" w:lineRule="auto"/>
-        <w:ind w:left="720" w:hanging="360"/>
-        <w:jc w:val="both"/>
+      <w:r>
+        <w:rPr>
+          <w:rtl w:val="0"/>
+        </w:rPr>
+      </w:r>
+    </w:p>
+    <w:p>
+      <w:pPr>
+        <w:numPr>
+          <w:ilvl w:val="0"/>
+          <w:numId w:val="10"/>
+        </w:numPr>
+        <w:spacing w:after="0" w:before="0" w:lineRule="auto"/>
+        <w:ind w:left="720" w:hanging="360"/>
+        <w:jc w:val="both"/>
+        <w:rPr/>
       </w:pPr>
       <w:r>
         <w:rPr>
@@ -810,16 +1016,22 @@
         <w:t xml:space="preserve">NoSocios</w:t>
         <w:br w:type="textWrapping"/>
       </w:r>
-    </w:p>
-    <w:p>
-      <w:pPr>
-        <w:numPr>
-          <w:ilvl w:val="0"/>
-          <w:numId w:val="9"/>
-        </w:numPr>
-        <w:spacing w:after="240" w:before="0" w:beforeAutospacing="0" w:lineRule="auto"/>
-        <w:ind w:left="720" w:hanging="360"/>
-        <w:jc w:val="both"/>
+      <w:r>
+        <w:rPr>
+          <w:rtl w:val="0"/>
+        </w:rPr>
+      </w:r>
+    </w:p>
+    <w:p>
+      <w:pPr>
+        <w:numPr>
+          <w:ilvl w:val="0"/>
+          <w:numId w:val="10"/>
+        </w:numPr>
+        <w:spacing w:after="240" w:before="0" w:lineRule="auto"/>
+        <w:ind w:left="720" w:hanging="360"/>
+        <w:jc w:val="both"/>
+        <w:rPr/>
       </w:pPr>
       <w:r>
         <w:rPr>
@@ -863,6 +1075,11 @@
         </w:rPr>
         <w:t xml:space="preserve">NoSocios_Actividades</w:t>
         <w:br w:type="textWrapping"/>
+      </w:r>
+      <w:r>
+        <w:rPr>
+          <w:rtl w:val="0"/>
+        </w:rPr>
       </w:r>
     </w:p>
     <w:p>
@@ -897,8 +1114,8 @@
           <w:szCs w:val="34"/>
         </w:rPr>
       </w:pPr>
-      <w:bookmarkStart w:colFirst="0" w:colLast="0" w:name="_xmw0ves4wrm6" w:id="6"/>
-      <w:bookmarkEnd w:id="6"/>
+      <w:bookmarkStart w:colFirst="0" w:colLast="0" w:name="_3qz8jilzrktk" w:id="8"/>
+      <w:bookmarkEnd w:id="8"/>
       <w:r>
         <w:rPr>
           <w:b w:val="1"/>
@@ -911,13 +1128,24 @@
     </w:p>
     <w:p>
       <w:pPr>
-        <w:numPr>
-          <w:ilvl w:val="0"/>
-          <w:numId w:val="2"/>
-        </w:numPr>
-        <w:spacing w:after="0" w:afterAutospacing="0" w:before="240" w:lineRule="auto"/>
-        <w:ind w:left="720" w:hanging="360"/>
-        <w:jc w:val="both"/>
+        <w:rPr/>
+      </w:pPr>
+      <w:r>
+        <w:rPr>
+          <w:rtl w:val="0"/>
+        </w:rPr>
+      </w:r>
+    </w:p>
+    <w:p>
+      <w:pPr>
+        <w:numPr>
+          <w:ilvl w:val="0"/>
+          <w:numId w:val="3"/>
+        </w:numPr>
+        <w:spacing w:after="0" w:before="240" w:lineRule="auto"/>
+        <w:ind w:left="720" w:hanging="360"/>
+        <w:jc w:val="both"/>
+        <w:rPr/>
       </w:pPr>
       <w:r>
         <w:rPr>
@@ -938,11 +1166,12 @@
       <w:pPr>
         <w:numPr>
           <w:ilvl w:val="0"/>
-          <w:numId w:val="2"/>
-        </w:numPr>
-        <w:spacing w:after="0" w:afterAutospacing="0" w:before="0" w:beforeAutospacing="0" w:lineRule="auto"/>
-        <w:ind w:left="720" w:hanging="360"/>
-        <w:jc w:val="both"/>
+          <w:numId w:val="3"/>
+        </w:numPr>
+        <w:spacing w:after="0" w:before="0" w:lineRule="auto"/>
+        <w:ind w:left="720" w:hanging="360"/>
+        <w:jc w:val="both"/>
+        <w:rPr/>
       </w:pPr>
       <w:r>
         <w:rPr>
@@ -963,11 +1192,12 @@
       <w:pPr>
         <w:numPr>
           <w:ilvl w:val="0"/>
-          <w:numId w:val="2"/>
-        </w:numPr>
-        <w:spacing w:after="240" w:before="0" w:beforeAutospacing="0" w:lineRule="auto"/>
-        <w:ind w:left="720" w:hanging="360"/>
-        <w:jc w:val="both"/>
+          <w:numId w:val="3"/>
+        </w:numPr>
+        <w:spacing w:after="240" w:before="0" w:lineRule="auto"/>
+        <w:ind w:left="720" w:hanging="360"/>
+        <w:jc w:val="both"/>
+        <w:rPr/>
       </w:pPr>
       <w:r>
         <w:rPr>
@@ -996,6 +1226,54 @@
         </w:rPr>
         <w:t xml:space="preserve">.</w:t>
         <w:br w:type="textWrapping"/>
+      </w:r>
+    </w:p>
+    <w:p>
+      <w:pPr>
+        <w:spacing w:after="240" w:before="0" w:lineRule="auto"/>
+        <w:jc w:val="both"/>
+        <w:rPr/>
+      </w:pPr>
+      <w:r>
+        <w:rPr>
+          <w:rtl w:val="0"/>
+        </w:rPr>
+      </w:r>
+    </w:p>
+    <w:p>
+      <w:pPr>
+        <w:spacing w:after="240" w:before="0" w:lineRule="auto"/>
+        <w:jc w:val="both"/>
+        <w:rPr/>
+      </w:pPr>
+      <w:r>
+        <w:rPr>
+          <w:rtl w:val="0"/>
+        </w:rPr>
+      </w:r>
+    </w:p>
+    <w:p>
+      <w:pPr>
+        <w:spacing w:after="240" w:before="0" w:lineRule="auto"/>
+        <w:jc w:val="both"/>
+        <w:rPr/>
+      </w:pPr>
+      <w:r>
+        <w:rPr>
+          <w:rtl w:val="0"/>
+        </w:rPr>
+      </w:r>
+    </w:p>
+    <w:p>
+      <w:pPr>
+        <w:spacing w:after="240" w:before="0" w:lineRule="auto"/>
+        <w:jc w:val="both"/>
+        <w:rPr/>
+      </w:pPr>
+      <w:r>
+        <w:rPr>
+          <w:rtl w:val="0"/>
+        </w:rPr>
       </w:r>
     </w:p>
     <w:p>
@@ -1013,8 +1291,8 @@
           <w:szCs w:val="26"/>
         </w:rPr>
       </w:pPr>
-      <w:bookmarkStart w:colFirst="0" w:colLast="0" w:name="_4yj3asclobxx" w:id="7"/>
-      <w:bookmarkEnd w:id="7"/>
+      <w:bookmarkStart w:colFirst="0" w:colLast="0" w:name="_jgz3kxb570wc" w:id="9"/>
+      <w:bookmarkEnd w:id="9"/>
       <w:r>
         <w:rPr>
           <w:b w:val="1"/>
@@ -1030,11 +1308,12 @@
       <w:pPr>
         <w:numPr>
           <w:ilvl w:val="0"/>
-          <w:numId w:val="6"/>
-        </w:numPr>
-        <w:spacing w:after="0" w:afterAutospacing="0" w:before="240" w:lineRule="auto"/>
-        <w:ind w:left="720" w:hanging="360"/>
-        <w:jc w:val="both"/>
+          <w:numId w:val="7"/>
+        </w:numPr>
+        <w:spacing w:after="0" w:before="240" w:lineRule="auto"/>
+        <w:ind w:left="720" w:hanging="360"/>
+        <w:jc w:val="both"/>
+        <w:rPr/>
       </w:pPr>
       <w:r>
         <w:rPr>
@@ -1069,11 +1348,12 @@
       <w:pPr>
         <w:numPr>
           <w:ilvl w:val="0"/>
-          <w:numId w:val="6"/>
-        </w:numPr>
-        <w:spacing w:after="0" w:afterAutospacing="0" w:before="0" w:beforeAutospacing="0" w:lineRule="auto"/>
-        <w:ind w:left="720" w:hanging="360"/>
-        <w:jc w:val="both"/>
+          <w:numId w:val="7"/>
+        </w:numPr>
+        <w:spacing w:after="0" w:before="0" w:lineRule="auto"/>
+        <w:ind w:left="720" w:hanging="360"/>
+        <w:jc w:val="both"/>
+        <w:rPr/>
       </w:pPr>
       <w:r>
         <w:rPr>
@@ -1095,11 +1375,12 @@
       <w:pPr>
         <w:numPr>
           <w:ilvl w:val="0"/>
-          <w:numId w:val="6"/>
-        </w:numPr>
-        <w:spacing w:after="0" w:afterAutospacing="0" w:before="0" w:beforeAutospacing="0" w:lineRule="auto"/>
-        <w:ind w:left="720" w:hanging="360"/>
-        <w:jc w:val="both"/>
+          <w:numId w:val="7"/>
+        </w:numPr>
+        <w:spacing w:after="0" w:before="0" w:lineRule="auto"/>
+        <w:ind w:left="720" w:hanging="360"/>
+        <w:jc w:val="both"/>
+        <w:rPr/>
       </w:pPr>
       <w:r>
         <w:rPr>
@@ -1134,11 +1415,12 @@
       <w:pPr>
         <w:numPr>
           <w:ilvl w:val="0"/>
-          <w:numId w:val="6"/>
-        </w:numPr>
-        <w:spacing w:after="0" w:afterAutospacing="0" w:before="0" w:beforeAutospacing="0" w:lineRule="auto"/>
-        <w:ind w:left="720" w:hanging="360"/>
-        <w:jc w:val="both"/>
+          <w:numId w:val="7"/>
+        </w:numPr>
+        <w:spacing w:after="0" w:before="0" w:lineRule="auto"/>
+        <w:ind w:left="720" w:hanging="360"/>
+        <w:jc w:val="both"/>
+        <w:rPr/>
       </w:pPr>
       <w:r>
         <w:rPr>
@@ -1173,11 +1455,12 @@
       <w:pPr>
         <w:numPr>
           <w:ilvl w:val="0"/>
-          <w:numId w:val="6"/>
-        </w:numPr>
-        <w:spacing w:after="0" w:afterAutospacing="0" w:before="0" w:beforeAutospacing="0" w:lineRule="auto"/>
-        <w:ind w:left="720" w:hanging="360"/>
-        <w:jc w:val="both"/>
+          <w:numId w:val="7"/>
+        </w:numPr>
+        <w:spacing w:after="0" w:before="0" w:lineRule="auto"/>
+        <w:ind w:left="720" w:hanging="360"/>
+        <w:jc w:val="both"/>
+        <w:rPr/>
       </w:pPr>
       <w:r>
         <w:rPr>
@@ -1212,11 +1495,12 @@
       <w:pPr>
         <w:numPr>
           <w:ilvl w:val="0"/>
-          <w:numId w:val="6"/>
-        </w:numPr>
-        <w:spacing w:after="0" w:afterAutospacing="0" w:before="0" w:beforeAutospacing="0" w:lineRule="auto"/>
-        <w:ind w:left="720" w:hanging="360"/>
-        <w:jc w:val="both"/>
+          <w:numId w:val="7"/>
+        </w:numPr>
+        <w:spacing w:after="0" w:before="0" w:lineRule="auto"/>
+        <w:ind w:left="720" w:hanging="360"/>
+        <w:jc w:val="both"/>
+        <w:rPr/>
       </w:pPr>
       <w:r>
         <w:rPr>
@@ -1251,11 +1535,12 @@
       <w:pPr>
         <w:numPr>
           <w:ilvl w:val="0"/>
-          <w:numId w:val="6"/>
-        </w:numPr>
-        <w:spacing w:after="240" w:before="0" w:beforeAutospacing="0" w:lineRule="auto"/>
-        <w:ind w:left="720" w:hanging="360"/>
-        <w:jc w:val="both"/>
+          <w:numId w:val="7"/>
+        </w:numPr>
+        <w:spacing w:after="240" w:before="0" w:lineRule="auto"/>
+        <w:ind w:left="720" w:hanging="360"/>
+        <w:jc w:val="both"/>
+        <w:rPr/>
       </w:pPr>
       <w:r>
         <w:rPr>
@@ -1301,8 +1586,8 @@
           <w:szCs w:val="26"/>
         </w:rPr>
       </w:pPr>
-      <w:bookmarkStart w:colFirst="0" w:colLast="0" w:name="_koi90p4pyirf" w:id="8"/>
-      <w:bookmarkEnd w:id="8"/>
+      <w:bookmarkStart w:colFirst="0" w:colLast="0" w:name="_yripeacboqt8" w:id="10"/>
+      <w:bookmarkEnd w:id="10"/>
       <w:r>
         <w:rPr>
           <w:b w:val="1"/>
@@ -1320,9 +1605,10 @@
           <w:ilvl w:val="0"/>
           <w:numId w:val="1"/>
         </w:numPr>
-        <w:spacing w:after="0" w:afterAutospacing="0" w:before="240" w:lineRule="auto"/>
-        <w:ind w:left="720" w:hanging="360"/>
-        <w:jc w:val="both"/>
+        <w:spacing w:after="0" w:before="240" w:lineRule="auto"/>
+        <w:ind w:left="720" w:hanging="360"/>
+        <w:jc w:val="both"/>
+        <w:rPr/>
       </w:pPr>
       <w:r>
         <w:rPr>
@@ -1333,6 +1619,11 @@
         <w:t xml:space="preserve">IngresoLogin</w:t>
         <w:br w:type="textWrapping"/>
       </w:r>
+      <w:r>
+        <w:rPr>
+          <w:rtl w:val="0"/>
+        </w:rPr>
+      </w:r>
     </w:p>
     <w:p>
       <w:pPr>
@@ -1340,9 +1631,10 @@
           <w:ilvl w:val="0"/>
           <w:numId w:val="1"/>
         </w:numPr>
-        <w:spacing w:after="0" w:afterAutospacing="0" w:before="0" w:beforeAutospacing="0" w:lineRule="auto"/>
-        <w:ind w:left="720" w:hanging="360"/>
-        <w:jc w:val="both"/>
+        <w:spacing w:after="0" w:before="0" w:lineRule="auto"/>
+        <w:ind w:left="720" w:hanging="360"/>
+        <w:jc w:val="both"/>
+        <w:rPr/>
       </w:pPr>
       <w:r>
         <w:rPr>
@@ -1353,6 +1645,11 @@
         <w:t xml:space="preserve">RegistrarSocio</w:t>
         <w:br w:type="textWrapping"/>
       </w:r>
+      <w:r>
+        <w:rPr>
+          <w:rtl w:val="0"/>
+        </w:rPr>
+      </w:r>
     </w:p>
     <w:p>
       <w:pPr>
@@ -1360,9 +1657,10 @@
           <w:ilvl w:val="0"/>
           <w:numId w:val="1"/>
         </w:numPr>
-        <w:spacing w:after="0" w:afterAutospacing="0" w:before="0" w:beforeAutospacing="0" w:lineRule="auto"/>
-        <w:ind w:left="720" w:hanging="360"/>
-        <w:jc w:val="both"/>
+        <w:spacing w:after="0" w:before="0" w:lineRule="auto"/>
+        <w:ind w:left="720" w:hanging="360"/>
+        <w:jc w:val="both"/>
+        <w:rPr/>
       </w:pPr>
       <w:r>
         <w:rPr>
@@ -1373,6 +1671,11 @@
         <w:t xml:space="preserve">RegistrarNoSocio</w:t>
         <w:br w:type="textWrapping"/>
       </w:r>
+      <w:r>
+        <w:rPr>
+          <w:rtl w:val="0"/>
+        </w:rPr>
+      </w:r>
     </w:p>
     <w:p>
       <w:pPr>
@@ -1380,9 +1683,10 @@
           <w:ilvl w:val="0"/>
           <w:numId w:val="1"/>
         </w:numPr>
-        <w:spacing w:after="240" w:before="0" w:beforeAutospacing="0" w:lineRule="auto"/>
-        <w:ind w:left="720" w:hanging="360"/>
-        <w:jc w:val="both"/>
+        <w:spacing w:after="240" w:before="0" w:lineRule="auto"/>
+        <w:ind w:left="720" w:hanging="360"/>
+        <w:jc w:val="both"/>
+        <w:rPr/>
       </w:pPr>
       <w:r>
         <w:rPr>
@@ -1391,7 +1695,6 @@
           <w:rtl w:val="0"/>
         </w:rPr>
         <w:t xml:space="preserve">RegistrarNoSocioActividad</w:t>
-        <w:br w:type="textWrapping"/>
       </w:r>
     </w:p>
     <w:p>
@@ -1406,6 +1709,19 @@
           <v:rect style="width:0.0pt;height:1.5pt" o:hr="t" o:hrstd="t" o:hralign="center" fillcolor="#A0A0A0" stroked="f"/>
         </w:pict>
       </w:r>
+      <w:r>
+        <w:rPr>
+          <w:rtl w:val="0"/>
+        </w:rPr>
+      </w:r>
+    </w:p>
+    <w:p>
+      <w:pPr>
+        <w:spacing w:after="240" w:before="240" w:lineRule="auto"/>
+        <w:ind w:left="720" w:hanging="360"/>
+        <w:jc w:val="both"/>
+        <w:rPr/>
+      </w:pPr>
       <w:r>
         <w:rPr>
           <w:rtl w:val="0"/>
@@ -1426,8 +1742,8 @@
           <w:szCs w:val="34"/>
         </w:rPr>
       </w:pPr>
-      <w:bookmarkStart w:colFirst="0" w:colLast="0" w:name="_w7h6l3qc82y6" w:id="9"/>
-      <w:bookmarkEnd w:id="9"/>
+      <w:bookmarkStart w:colFirst="0" w:colLast="0" w:name="_f9zvaquewdic" w:id="11"/>
+      <w:bookmarkEnd w:id="11"/>
       <w:r>
         <w:rPr>
           <w:b w:val="1"/>
@@ -1442,11 +1758,12 @@
       <w:pPr>
         <w:numPr>
           <w:ilvl w:val="0"/>
-          <w:numId w:val="10"/>
-        </w:numPr>
-        <w:spacing w:after="0" w:afterAutospacing="0" w:before="240" w:lineRule="auto"/>
-        <w:ind w:left="720" w:hanging="360"/>
-        <w:jc w:val="both"/>
+          <w:numId w:val="2"/>
+        </w:numPr>
+        <w:spacing w:after="0" w:before="240" w:lineRule="auto"/>
+        <w:ind w:left="720" w:hanging="360"/>
+        <w:jc w:val="both"/>
+        <w:rPr/>
       </w:pPr>
       <w:r>
         <w:rPr>
@@ -1460,11 +1777,12 @@
       <w:pPr>
         <w:numPr>
           <w:ilvl w:val="0"/>
-          <w:numId w:val="10"/>
-        </w:numPr>
-        <w:spacing w:after="0" w:afterAutospacing="0" w:before="0" w:beforeAutospacing="0" w:lineRule="auto"/>
-        <w:ind w:left="720" w:hanging="360"/>
-        <w:jc w:val="both"/>
+          <w:numId w:val="2"/>
+        </w:numPr>
+        <w:spacing w:after="0" w:before="0" w:lineRule="auto"/>
+        <w:ind w:left="720" w:hanging="360"/>
+        <w:jc w:val="both"/>
+        <w:rPr/>
       </w:pPr>
       <w:r>
         <w:rPr>
@@ -1478,11 +1796,12 @@
       <w:pPr>
         <w:numPr>
           <w:ilvl w:val="0"/>
-          <w:numId w:val="10"/>
-        </w:numPr>
-        <w:spacing w:after="0" w:afterAutospacing="0" w:before="0" w:beforeAutospacing="0" w:lineRule="auto"/>
-        <w:ind w:left="720" w:hanging="360"/>
-        <w:jc w:val="both"/>
+          <w:numId w:val="2"/>
+        </w:numPr>
+        <w:spacing w:after="0" w:before="0" w:lineRule="auto"/>
+        <w:ind w:left="720" w:hanging="360"/>
+        <w:jc w:val="both"/>
+        <w:rPr/>
       </w:pPr>
       <w:r>
         <w:rPr>
@@ -1496,11 +1815,12 @@
       <w:pPr>
         <w:numPr>
           <w:ilvl w:val="0"/>
-          <w:numId w:val="10"/>
-        </w:numPr>
-        <w:spacing w:after="240" w:before="0" w:beforeAutospacing="0" w:lineRule="auto"/>
-        <w:ind w:left="720" w:hanging="360"/>
-        <w:jc w:val="both"/>
+          <w:numId w:val="2"/>
+        </w:numPr>
+        <w:spacing w:after="240" w:before="0" w:lineRule="auto"/>
+        <w:ind w:left="720" w:hanging="360"/>
+        <w:jc w:val="both"/>
+        <w:rPr/>
       </w:pPr>
       <w:r>
         <w:rPr>
@@ -1512,10 +1832,38 @@
     </w:p>
     <w:p>
       <w:pPr>
+        <w:spacing w:after="240" w:before="0" w:lineRule="auto"/>
+        <w:jc w:val="both"/>
+        <w:rPr/>
+      </w:pPr>
+      <w:r>
+        <w:rPr>
+          <w:rtl w:val="0"/>
+        </w:rPr>
+      </w:r>
+    </w:p>
+    <w:p>
+      <w:pPr>
+        <w:spacing w:after="240" w:before="0" w:lineRule="auto"/>
+        <w:jc w:val="both"/>
+        <w:rPr/>
+      </w:pPr>
+      <w:r>
+        <w:rPr>
+          <w:rtl w:val="0"/>
+        </w:rPr>
+      </w:r>
+    </w:p>
+    <w:p>
+      <w:pPr>
         <w:spacing w:after="240" w:before="240" w:lineRule="auto"/>
-        <w:ind w:left="720" w:hanging="360"/>
-        <w:jc w:val="both"/>
-        <w:rPr/>
+        <w:ind w:left="360" w:firstLine="0"/>
+        <w:jc w:val="both"/>
+        <w:rPr>
+          <w:b w:val="1"/>
+          <w:sz w:val="34"/>
+          <w:szCs w:val="34"/>
+        </w:rPr>
       </w:pPr>
       <w:r>
         <w:pict>
@@ -1542,8 +1890,8 @@
           <w:szCs w:val="34"/>
         </w:rPr>
       </w:pPr>
-      <w:bookmarkStart w:colFirst="0" w:colLast="0" w:name="_k36e777bvz7z" w:id="10"/>
-      <w:bookmarkEnd w:id="10"/>
+      <w:bookmarkStart w:colFirst="0" w:colLast="0" w:name="_bx7ev39wf5jg" w:id="12"/>
+      <w:bookmarkEnd w:id="12"/>
       <w:r>
         <w:rPr>
           <w:b w:val="1"/>
@@ -1558,11 +1906,12 @@
       <w:pPr>
         <w:numPr>
           <w:ilvl w:val="0"/>
-          <w:numId w:val="4"/>
-        </w:numPr>
-        <w:spacing w:after="0" w:afterAutospacing="0" w:before="240" w:lineRule="auto"/>
-        <w:ind w:left="720" w:hanging="360"/>
-        <w:jc w:val="both"/>
+          <w:numId w:val="5"/>
+        </w:numPr>
+        <w:spacing w:after="0" w:before="240" w:lineRule="auto"/>
+        <w:ind w:left="720" w:hanging="360"/>
+        <w:jc w:val="both"/>
+        <w:rPr/>
       </w:pPr>
       <w:r>
         <w:rPr>
@@ -1572,16 +1921,22 @@
         <w:t xml:space="preserve">❌ No se permiten campos vacíos</w:t>
         <w:br w:type="textWrapping"/>
       </w:r>
-    </w:p>
-    <w:p>
-      <w:pPr>
-        <w:numPr>
-          <w:ilvl w:val="0"/>
-          <w:numId w:val="4"/>
-        </w:numPr>
-        <w:spacing w:after="0" w:afterAutospacing="0" w:before="0" w:beforeAutospacing="0" w:lineRule="auto"/>
-        <w:ind w:left="720" w:hanging="360"/>
-        <w:jc w:val="both"/>
+      <w:r>
+        <w:rPr>
+          <w:rtl w:val="0"/>
+        </w:rPr>
+      </w:r>
+    </w:p>
+    <w:p>
+      <w:pPr>
+        <w:numPr>
+          <w:ilvl w:val="0"/>
+          <w:numId w:val="5"/>
+        </w:numPr>
+        <w:spacing w:after="0" w:before="0" w:lineRule="auto"/>
+        <w:ind w:left="720" w:hanging="360"/>
+        <w:jc w:val="both"/>
+        <w:rPr/>
       </w:pPr>
       <w:r>
         <w:rPr>
@@ -1595,11 +1950,12 @@
       <w:pPr>
         <w:numPr>
           <w:ilvl w:val="0"/>
-          <w:numId w:val="4"/>
-        </w:numPr>
-        <w:spacing w:after="240" w:before="0" w:beforeAutospacing="0" w:lineRule="auto"/>
-        <w:ind w:left="720" w:hanging="360"/>
-        <w:jc w:val="both"/>
+          <w:numId w:val="5"/>
+        </w:numPr>
+        <w:spacing w:after="240" w:before="0" w:lineRule="auto"/>
+        <w:ind w:left="720" w:hanging="360"/>
+        <w:jc w:val="both"/>
+        <w:rPr/>
       </w:pPr>
       <w:r>
         <w:rPr>
@@ -1621,45 +1977,6 @@
           <v:rect style="width:0.0pt;height:1.5pt" o:hr="t" o:hrstd="t" o:hralign="center" fillcolor="#A0A0A0" stroked="f"/>
         </w:pict>
       </w:r>
-      <w:r>
-        <w:rPr>
-          <w:rtl w:val="0"/>
-        </w:rPr>
-      </w:r>
-    </w:p>
-    <w:p>
-      <w:pPr>
-        <w:spacing w:after="240" w:before="240" w:lineRule="auto"/>
-        <w:ind w:left="720" w:hanging="360"/>
-        <w:jc w:val="both"/>
-        <w:rPr/>
-      </w:pPr>
-      <w:r>
-        <w:rPr>
-          <w:rtl w:val="0"/>
-        </w:rPr>
-      </w:r>
-    </w:p>
-    <w:p>
-      <w:pPr>
-        <w:spacing w:after="240" w:before="240" w:lineRule="auto"/>
-        <w:ind w:left="720" w:hanging="360"/>
-        <w:jc w:val="both"/>
-        <w:rPr/>
-      </w:pPr>
-      <w:r>
-        <w:rPr>
-          <w:rtl w:val="0"/>
-        </w:rPr>
-      </w:r>
-    </w:p>
-    <w:p>
-      <w:pPr>
-        <w:spacing w:after="240" w:before="240" w:lineRule="auto"/>
-        <w:ind w:left="720" w:hanging="360"/>
-        <w:jc w:val="both"/>
-        <w:rPr/>
-      </w:pPr>
       <w:r>
         <w:rPr>
           <w:rtl w:val="0"/>
@@ -1680,8 +1997,8 @@
           <w:szCs w:val="34"/>
         </w:rPr>
       </w:pPr>
-      <w:bookmarkStart w:colFirst="0" w:colLast="0" w:name="_6ktl223az9hw" w:id="11"/>
-      <w:bookmarkEnd w:id="11"/>
+      <w:bookmarkStart w:colFirst="0" w:colLast="0" w:name="_3j7u8j59q7uw" w:id="13"/>
+      <w:bookmarkEnd w:id="13"/>
       <w:r>
         <w:rPr>
           <w:b w:val="1"/>
@@ -1694,13 +2011,24 @@
     </w:p>
     <w:p>
       <w:pPr>
-        <w:numPr>
-          <w:ilvl w:val="0"/>
-          <w:numId w:val="8"/>
-        </w:numPr>
-        <w:spacing w:after="0" w:afterAutospacing="0" w:before="240" w:lineRule="auto"/>
-        <w:ind w:left="720" w:hanging="360"/>
-        <w:jc w:val="both"/>
+        <w:rPr/>
+      </w:pPr>
+      <w:r>
+        <w:rPr>
+          <w:rtl w:val="0"/>
+        </w:rPr>
+      </w:r>
+    </w:p>
+    <w:p>
+      <w:pPr>
+        <w:numPr>
+          <w:ilvl w:val="0"/>
+          <w:numId w:val="9"/>
+        </w:numPr>
+        <w:spacing w:after="0" w:before="240" w:lineRule="auto"/>
+        <w:ind w:left="720" w:hanging="360"/>
+        <w:jc w:val="both"/>
+        <w:rPr/>
       </w:pPr>
       <w:r>
         <w:rPr>
@@ -1727,11 +2055,12 @@
       <w:pPr>
         <w:numPr>
           <w:ilvl w:val="0"/>
-          <w:numId w:val="8"/>
-        </w:numPr>
-        <w:spacing w:after="0" w:afterAutospacing="0" w:before="0" w:beforeAutospacing="0" w:lineRule="auto"/>
-        <w:ind w:left="720" w:hanging="360"/>
-        <w:jc w:val="both"/>
+          <w:numId w:val="9"/>
+        </w:numPr>
+        <w:spacing w:after="0" w:before="0" w:lineRule="auto"/>
+        <w:ind w:left="720" w:hanging="360"/>
+        <w:jc w:val="both"/>
+        <w:rPr/>
       </w:pPr>
       <w:r>
         <w:rPr>
@@ -1758,11 +2087,12 @@
       <w:pPr>
         <w:numPr>
           <w:ilvl w:val="0"/>
-          <w:numId w:val="8"/>
-        </w:numPr>
-        <w:spacing w:after="0" w:afterAutospacing="0" w:before="0" w:beforeAutospacing="0" w:lineRule="auto"/>
-        <w:ind w:left="720" w:hanging="360"/>
-        <w:jc w:val="both"/>
+          <w:numId w:val="9"/>
+        </w:numPr>
+        <w:spacing w:after="0" w:before="0" w:lineRule="auto"/>
+        <w:ind w:left="720" w:hanging="360"/>
+        <w:jc w:val="both"/>
+        <w:rPr/>
       </w:pPr>
       <w:r>
         <w:rPr>
@@ -1789,11 +2119,12 @@
       <w:pPr>
         <w:numPr>
           <w:ilvl w:val="0"/>
-          <w:numId w:val="8"/>
-        </w:numPr>
-        <w:spacing w:after="0" w:afterAutospacing="0" w:before="0" w:beforeAutospacing="0" w:lineRule="auto"/>
-        <w:ind w:left="720" w:hanging="360"/>
-        <w:jc w:val="both"/>
+          <w:numId w:val="9"/>
+        </w:numPr>
+        <w:spacing w:after="0" w:before="0" w:lineRule="auto"/>
+        <w:ind w:left="720" w:hanging="360"/>
+        <w:jc w:val="both"/>
+        <w:rPr/>
       </w:pPr>
       <w:r>
         <w:rPr>
@@ -1820,11 +2151,12 @@
       <w:pPr>
         <w:numPr>
           <w:ilvl w:val="0"/>
-          <w:numId w:val="8"/>
-        </w:numPr>
-        <w:spacing w:after="240" w:before="0" w:beforeAutospacing="0" w:lineRule="auto"/>
-        <w:ind w:left="720" w:hanging="360"/>
-        <w:jc w:val="both"/>
+          <w:numId w:val="9"/>
+        </w:numPr>
+        <w:spacing w:after="240" w:before="0" w:lineRule="auto"/>
+        <w:ind w:left="720" w:hanging="360"/>
+        <w:jc w:val="both"/>
+        <w:rPr/>
       </w:pPr>
       <w:r>
         <w:rPr>
@@ -1859,6 +2191,19 @@
           <v:rect style="width:0.0pt;height:1.5pt" o:hr="t" o:hrstd="t" o:hralign="center" fillcolor="#A0A0A0" stroked="f"/>
         </w:pict>
       </w:r>
+      <w:r>
+        <w:rPr>
+          <w:rtl w:val="0"/>
+        </w:rPr>
+      </w:r>
+    </w:p>
+    <w:p>
+      <w:pPr>
+        <w:spacing w:after="240" w:before="240" w:lineRule="auto"/>
+        <w:ind w:left="720" w:hanging="360"/>
+        <w:jc w:val="both"/>
+        <w:rPr/>
+      </w:pPr>
       <w:r>
         <w:rPr>
           <w:rtl w:val="0"/>
@@ -1879,8 +2224,8 @@
           <w:szCs w:val="34"/>
         </w:rPr>
       </w:pPr>
-      <w:bookmarkStart w:colFirst="0" w:colLast="0" w:name="_cgacmmld2er1" w:id="12"/>
-      <w:bookmarkEnd w:id="12"/>
+      <w:bookmarkStart w:colFirst="0" w:colLast="0" w:name="_xr5akd52h45d" w:id="14"/>
+      <w:bookmarkEnd w:id="14"/>
       <w:r>
         <w:rPr>
           <w:b w:val="1"/>
@@ -1895,11 +2240,12 @@
       <w:pPr>
         <w:numPr>
           <w:ilvl w:val="0"/>
-          <w:numId w:val="5"/>
-        </w:numPr>
-        <w:spacing w:after="0" w:afterAutospacing="0" w:before="240" w:lineRule="auto"/>
-        <w:ind w:left="720" w:hanging="360"/>
-        <w:jc w:val="both"/>
+          <w:numId w:val="6"/>
+        </w:numPr>
+        <w:spacing w:after="0" w:before="240" w:lineRule="auto"/>
+        <w:ind w:left="720" w:hanging="360"/>
+        <w:jc w:val="both"/>
+        <w:rPr/>
       </w:pPr>
       <w:r>
         <w:rPr>
@@ -1913,11 +2259,12 @@
       <w:pPr>
         <w:numPr>
           <w:ilvl w:val="0"/>
-          <w:numId w:val="5"/>
-        </w:numPr>
-        <w:spacing w:after="0" w:afterAutospacing="0" w:before="0" w:beforeAutospacing="0" w:lineRule="auto"/>
-        <w:ind w:left="720" w:hanging="360"/>
-        <w:jc w:val="both"/>
+          <w:numId w:val="6"/>
+        </w:numPr>
+        <w:spacing w:after="0" w:before="0" w:lineRule="auto"/>
+        <w:ind w:left="720" w:hanging="360"/>
+        <w:jc w:val="both"/>
+        <w:rPr/>
       </w:pPr>
       <w:r>
         <w:rPr>
@@ -1931,11 +2278,12 @@
       <w:pPr>
         <w:numPr>
           <w:ilvl w:val="0"/>
-          <w:numId w:val="5"/>
-        </w:numPr>
-        <w:spacing w:after="240" w:before="0" w:beforeAutospacing="0" w:lineRule="auto"/>
-        <w:ind w:left="720" w:hanging="360"/>
-        <w:jc w:val="both"/>
+          <w:numId w:val="6"/>
+        </w:numPr>
+        <w:spacing w:after="240" w:before="0" w:lineRule="auto"/>
+        <w:ind w:left="720" w:hanging="360"/>
+        <w:jc w:val="both"/>
+        <w:rPr/>
       </w:pPr>
       <w:r>
         <w:rPr>
@@ -1946,12 +2294,35 @@
     </w:p>
     <w:p>
       <w:pPr>
-        <w:spacing w:after="240" w:before="240" w:lineRule="auto"/>
-        <w:ind w:left="720" w:firstLine="0"/>
-        <w:rPr>
-          <w:b w:val="1"/>
-        </w:rPr>
-      </w:pPr>
+        <w:numPr>
+          <w:ilvl w:val="0"/>
+          <w:numId w:val="6"/>
+        </w:numPr>
+        <w:spacing w:after="240" w:before="0" w:lineRule="auto"/>
+        <w:ind w:left="720" w:hanging="360"/>
+        <w:jc w:val="both"/>
+        <w:rPr>
+          <w:u w:val="none"/>
+        </w:rPr>
+      </w:pPr>
+      <w:r>
+        <w:rPr>
+          <w:rtl w:val="0"/>
+        </w:rPr>
+        <w:t xml:space="preserve"> 📅 Dar de baja cuando al socio/</w:t>
+      </w:r>
+      <w:r>
+        <w:rPr>
+          <w:rtl w:val="0"/>
+        </w:rPr>
+        <w:t xml:space="preserve">nosocio</w:t>
+      </w:r>
+      <w:r>
+        <w:rPr>
+          <w:rtl w:val="0"/>
+        </w:rPr>
+        <w:t xml:space="preserve"> cuando se venza el pago</w:t>
+      </w:r>
       <w:r>
         <w:rPr>
           <w:rtl w:val="0"/>
@@ -1979,7 +2350,7 @@
       </w:r>
     </w:p>
     <w:sectPr>
-      <w:footerReference r:id="rId6" w:type="default"/>
+      <w:footerReference r:id="rId7" w:type="default"/>
       <w:pgSz w:h="16834" w:w="11909" w:orient="portrait"/>
       <w:pgMar w:bottom="550.9842519685049" w:top="708.6614173228347" w:left="1440" w:right="1440" w:header="720" w:footer="720"/>
       <w:pgNumType w:start="1"/>
@@ -1999,7 +2370,6 @@
         <w:rtl w:val="0"/>
       </w:rPr>
       <w:t xml:space="preserve">Club Deportivo UDS </w:t>
-      <w:tab/>
       <w:tab/>
       <w:tab/>
       <w:tab/>
@@ -2021,6 +2391,7 @@
       <w:rPr>
         <w:rtl w:val="0"/>
       </w:rPr>
+      <w:t xml:space="preserve"> | 5</w:t>
     </w:r>
   </w:p>
 </w:ftr>
@@ -3182,7 +3553,7 @@
     <w:name w:val="normal"/>
   </w:style>
   <w:style w:type="table" w:styleId="TableNormal" w:default="1">
-    <w:name w:val="Table Normal"/>
+    <w:name w:val="TableNormal"/>
   </w:style>
   <w:style w:type="paragraph" w:styleId="Heading1">
     <w:name w:val="heading 1"/>

</xml_diff>